<commit_message>
UPDATE DOCUMENTO DO PROJETO
</commit_message>
<xml_diff>
--- a/DOCUMENTO.PROJETO (1).docx
+++ b/DOCUMENTO.PROJETO (1).docx
@@ -1554,6 +1554,84 @@
           <w:rtl w:val="0"/>
         </w:rPr>
         <w:t xml:space="preserve">(incluido - 12/06/25) Deixando mais facil de visualizar o codigo</w:t>
+      </w:r>
+    </w:p>
+    <w:p>
+      <w:pPr>
+        <w:rPr>
+          <w:rFonts w:ascii="Comfortaa" w:cs="Comfortaa" w:eastAsia="Comfortaa" w:hAnsi="Comfortaa"/>
+          <w:sz w:val="12"/>
+          <w:szCs w:val="12"/>
+        </w:rPr>
+      </w:pPr>
+      <w:r>
+        <w:rPr>
+          <w:rtl w:val="0"/>
+        </w:rPr>
+      </w:r>
+    </w:p>
+    <w:p>
+      <w:pPr>
+        <w:rPr>
+          <w:rFonts w:ascii="Comfortaa" w:cs="Comfortaa" w:eastAsia="Comfortaa" w:hAnsi="Comfortaa"/>
+          <w:sz w:val="30"/>
+          <w:szCs w:val="30"/>
+        </w:rPr>
+      </w:pPr>
+      <w:r>
+        <w:rPr>
+          <w:rFonts w:ascii="Comfortaa" w:cs="Comfortaa" w:eastAsia="Comfortaa" w:hAnsi="Comfortaa"/>
+          <w:sz w:val="30"/>
+          <w:szCs w:val="30"/>
+          <w:rtl w:val="0"/>
+        </w:rPr>
+        <w:t xml:space="preserve">(incluido - 18/06/25) Arrumando as classes em Java</w:t>
+      </w:r>
+    </w:p>
+    <w:p>
+      <w:pPr>
+        <w:rPr>
+          <w:rFonts w:ascii="Comfortaa" w:cs="Comfortaa" w:eastAsia="Comfortaa" w:hAnsi="Comfortaa"/>
+          <w:sz w:val="12"/>
+          <w:szCs w:val="12"/>
+        </w:rPr>
+      </w:pPr>
+      <w:r>
+        <w:rPr>
+          <w:rtl w:val="0"/>
+        </w:rPr>
+      </w:r>
+    </w:p>
+    <w:p>
+      <w:pPr>
+        <w:rPr>
+          <w:rFonts w:ascii="Comfortaa" w:cs="Comfortaa" w:eastAsia="Comfortaa" w:hAnsi="Comfortaa"/>
+          <w:sz w:val="30"/>
+          <w:szCs w:val="30"/>
+        </w:rPr>
+      </w:pPr>
+      <w:r>
+        <w:rPr>
+          <w:rFonts w:ascii="Comfortaa" w:cs="Comfortaa" w:eastAsia="Comfortaa" w:hAnsi="Comfortaa"/>
+          <w:sz w:val="30"/>
+          <w:szCs w:val="30"/>
+          <w:rtl w:val="0"/>
+        </w:rPr>
+        <w:t xml:space="preserve">(incluido - 22/06/25) Arrumando a API para que funcione.</w:t>
+      </w:r>
+    </w:p>
+    <w:p>
+      <w:pPr>
+        <w:rPr>
+          <w:rFonts w:ascii="Comfortaa" w:cs="Comfortaa" w:eastAsia="Comfortaa" w:hAnsi="Comfortaa"/>
+          <w:sz w:val="30"/>
+          <w:szCs w:val="30"/>
+        </w:rPr>
+      </w:pPr>
+      <w:r>
+        <w:rPr>
+          <w:rtl w:val="0"/>
+        </w:rPr>
       </w:r>
     </w:p>
     <w:p>
@@ -2481,12 +2559,12 @@
                 <wp:inline distB="19050" distT="19050" distL="19050" distR="19050">
                   <wp:extent cx="190500" cy="152400"/>
                   <wp:effectExtent b="0" l="0" r="0" t="0"/>
-                  <wp:docPr descr="Nenhum tipo" id="7" name="image8.png"/>
+                  <wp:docPr descr="Nenhum tipo" id="7" name="image6.png"/>
                   <a:graphic>
                     <a:graphicData uri="http://schemas.openxmlformats.org/drawingml/2006/picture">
                       <pic:pic>
                         <pic:nvPicPr>
-                          <pic:cNvPr descr="Nenhum tipo" id="0" name="image8.png"/>
+                          <pic:cNvPr descr="Nenhum tipo" id="0" name="image6.png"/>
                           <pic:cNvPicPr preferRelativeResize="0"/>
                         </pic:nvPicPr>
                         <pic:blipFill>
@@ -2552,12 +2630,12 @@
                 <wp:inline distB="19050" distT="19050" distL="19050" distR="19050">
                   <wp:extent cx="190500" cy="152400"/>
                   <wp:effectExtent b="0" l="0" r="0" t="0"/>
-                  <wp:docPr descr="Menus suspensos" id="5" name="image7.png"/>
+                  <wp:docPr descr="Menus suspensos" id="5" name="image3.png"/>
                   <a:graphic>
                     <a:graphicData uri="http://schemas.openxmlformats.org/drawingml/2006/picture">
                       <pic:pic>
                         <pic:nvPicPr>
-                          <pic:cNvPr descr="Menus suspensos" id="0" name="image7.png"/>
+                          <pic:cNvPr descr="Menus suspensos" id="0" name="image3.png"/>
                           <pic:cNvPicPr preferRelativeResize="0"/>
                         </pic:nvPicPr>
                         <pic:blipFill>
@@ -2726,7 +2804,7 @@
             <w:sdt>
               <w:sdtPr>
                 <w:alias w:val="Status do lançamento"/>
-                <w:id w:val="-1347786618"/>
+                <w:id w:val="1598691369"/>
                 <w:dropDownList w:lastValue="Feito">
                   <w:listItem w:displayText="Não iniciado" w:value="Não iniciado"/>
                   <w:listItem w:displayText="Fazendo" w:value="Fazendo"/>
@@ -2779,7 +2857,7 @@
             <w:sdt>
               <w:sdtPr>
                 <w:alias w:val="URGENCIA"/>
-                <w:id w:val="-1308787356"/>
+                <w:id w:val="1637690631"/>
                 <w:dropDownList w:lastValue="Zero">
                   <w:listItem w:displayText="Zero" w:value="Zero"/>
                   <w:listItem w:displayText="Baixa" w:value="Baixa"/>
@@ -2833,7 +2911,7 @@
             <w:sdt>
               <w:sdtPr>
                 <w:alias w:val="Responsável"/>
-                <w:id w:val="432994149"/>
+                <w:id w:val="-915495160"/>
                 <w:dropDownList w:lastValue="João">
                   <w:listItem w:displayText="Null" w:value="Null"/>
                   <w:listItem w:displayText="João" w:value="João"/>
@@ -2929,7 +3007,7 @@
             <w:sdt>
               <w:sdtPr>
                 <w:alias w:val="Status do lançamento"/>
-                <w:id w:val="2141471815"/>
+                <w:id w:val="792982506"/>
                 <w:dropDownList w:lastValue="Feito">
                   <w:listItem w:displayText="Não iniciado" w:value="Não iniciado"/>
                   <w:listItem w:displayText="Fazendo" w:value="Fazendo"/>
@@ -2982,7 +3060,7 @@
             <w:sdt>
               <w:sdtPr>
                 <w:alias w:val="URGENCIA"/>
-                <w:id w:val="1078933554"/>
+                <w:id w:val="-269555755"/>
                 <w:dropDownList w:lastValue="Zero">
                   <w:listItem w:displayText="Zero" w:value="Zero"/>
                   <w:listItem w:displayText="Baixa" w:value="Baixa"/>
@@ -3036,7 +3114,7 @@
             <w:sdt>
               <w:sdtPr>
                 <w:alias w:val="Responsável"/>
-                <w:id w:val="-1024272711"/>
+                <w:id w:val="1922205276"/>
                 <w:dropDownList w:lastValue="João">
                   <w:listItem w:displayText="Null" w:value="Null"/>
                   <w:listItem w:displayText="João" w:value="João"/>
@@ -3132,7 +3210,7 @@
             <w:sdt>
               <w:sdtPr>
                 <w:alias w:val="Status do lançamento"/>
-                <w:id w:val="-1268153564"/>
+                <w:id w:val="1678324423"/>
                 <w:dropDownList w:lastValue="Feito">
                   <w:listItem w:displayText="Não iniciado" w:value="Não iniciado"/>
                   <w:listItem w:displayText="Fazendo" w:value="Fazendo"/>
@@ -3185,7 +3263,7 @@
             <w:sdt>
               <w:sdtPr>
                 <w:alias w:val="URGENCIA"/>
-                <w:id w:val="-1387031947"/>
+                <w:id w:val="1559446040"/>
                 <w:dropDownList w:lastValue="Zero">
                   <w:listItem w:displayText="Zero" w:value="Zero"/>
                   <w:listItem w:displayText="Baixa" w:value="Baixa"/>
@@ -3239,7 +3317,7 @@
             <w:sdt>
               <w:sdtPr>
                 <w:alias w:val="Responsável"/>
-                <w:id w:val="1697790119"/>
+                <w:id w:val="349300810"/>
                 <w:dropDownList w:lastValue="João">
                   <w:listItem w:displayText="Null" w:value="Null"/>
                   <w:listItem w:displayText="João" w:value="João"/>
@@ -3336,7 +3414,7 @@
             <w:sdt>
               <w:sdtPr>
                 <w:alias w:val="Status do lançamento"/>
-                <w:id w:val="-172468646"/>
+                <w:id w:val="-1520957955"/>
                 <w:dropDownList w:lastValue="Feito">
                   <w:listItem w:displayText="Não iniciado" w:value="Não iniciado"/>
                   <w:listItem w:displayText="Fazendo" w:value="Fazendo"/>
@@ -3389,7 +3467,7 @@
             <w:sdt>
               <w:sdtPr>
                 <w:alias w:val="URGENCIA"/>
-                <w:id w:val="802568038"/>
+                <w:id w:val="-545921271"/>
                 <w:dropDownList w:lastValue="Zero">
                   <w:listItem w:displayText="Zero" w:value="Zero"/>
                   <w:listItem w:displayText="Baixa" w:value="Baixa"/>
@@ -3443,7 +3521,7 @@
             <w:sdt>
               <w:sdtPr>
                 <w:alias w:val="Responsável"/>
-                <w:id w:val="-268658915"/>
+                <w:id w:val="-1617148224"/>
                 <w:dropDownList w:lastValue="Matheus">
                   <w:listItem w:displayText="Null" w:value="Null"/>
                   <w:listItem w:displayText="João" w:value="João"/>
@@ -3540,8 +3618,8 @@
             <w:sdt>
               <w:sdtPr>
                 <w:alias w:val="Status do lançamento"/>
-                <w:id w:val="1344020579"/>
-                <w:dropDownList w:lastValue="Fazendo">
+                <w:id w:val="400859308"/>
+                <w:dropDownList w:lastValue="Feito">
                   <w:listItem w:displayText="Não iniciado" w:value="Não iniciado"/>
                   <w:listItem w:displayText="Fazendo" w:value="Fazendo"/>
                   <w:listItem w:displayText="Feito" w:value="Feito"/>
@@ -3551,10 +3629,10 @@
                 <w:r>
                   <w:rPr>
                     <w:rFonts w:ascii="Comfortaa" w:cs="Comfortaa" w:eastAsia="Comfortaa" w:hAnsi="Comfortaa"/>
-                    <w:color w:val="473821"/>
-                    <w:shd w:fill="ffe5a0" w:val="clear"/>
+                    <w:color w:val="11734b"/>
+                    <w:shd w:fill="d4edbc" w:val="clear"/>
                   </w:rPr>
-                  <w:t xml:space="preserve">Fazendo</w:t>
+                  <w:t xml:space="preserve">Feito</w:t>
                 </w:r>
               </w:sdtContent>
             </w:sdt>
@@ -3593,7 +3671,7 @@
             <w:sdt>
               <w:sdtPr>
                 <w:alias w:val="URGENCIA"/>
-                <w:id w:val="2003867458"/>
+                <w:id w:val="655378149"/>
                 <w:dropDownList w:lastValue="Baixa">
                   <w:listItem w:displayText="Zero" w:value="Zero"/>
                   <w:listItem w:displayText="Baixa" w:value="Baixa"/>
@@ -3647,7 +3725,7 @@
             <w:sdt>
               <w:sdtPr>
                 <w:alias w:val="Responsável"/>
-                <w:id w:val="-1925960208"/>
+                <w:id w:val="1020517779"/>
                 <w:dropDownList w:lastValue="Matheus">
                   <w:listItem w:displayText="Null" w:value="Null"/>
                   <w:listItem w:displayText="João" w:value="João"/>
@@ -3744,8 +3822,8 @@
             <w:sdt>
               <w:sdtPr>
                 <w:alias w:val="Status do lançamento"/>
-                <w:id w:val="826799743"/>
-                <w:dropDownList w:lastValue="Fazendo">
+                <w:id w:val="-116361528"/>
+                <w:dropDownList w:lastValue="Feito">
                   <w:listItem w:displayText="Não iniciado" w:value="Não iniciado"/>
                   <w:listItem w:displayText="Fazendo" w:value="Fazendo"/>
                   <w:listItem w:displayText="Feito" w:value="Feito"/>
@@ -3755,10 +3833,10 @@
                 <w:r>
                   <w:rPr>
                     <w:rFonts w:ascii="Comfortaa" w:cs="Comfortaa" w:eastAsia="Comfortaa" w:hAnsi="Comfortaa"/>
-                    <w:color w:val="473821"/>
-                    <w:shd w:fill="ffe5a0" w:val="clear"/>
+                    <w:color w:val="11734b"/>
+                    <w:shd w:fill="d4edbc" w:val="clear"/>
                   </w:rPr>
-                  <w:t xml:space="preserve">Fazendo</w:t>
+                  <w:t xml:space="preserve">Feito</w:t>
                 </w:r>
               </w:sdtContent>
             </w:sdt>
@@ -3797,7 +3875,7 @@
             <w:sdt>
               <w:sdtPr>
                 <w:alias w:val="URGENCIA"/>
-                <w:id w:val="2131920695"/>
+                <w:id w:val="783431386"/>
                 <w:dropDownList w:lastValue="Baixa">
                   <w:listItem w:displayText="Zero" w:value="Zero"/>
                   <w:listItem w:displayText="Baixa" w:value="Baixa"/>
@@ -3851,7 +3929,7 @@
             <w:sdt>
               <w:sdtPr>
                 <w:alias w:val="Responsável"/>
-                <w:id w:val="-489616115"/>
+                <w:id w:val="-1838105424"/>
                 <w:dropDownList w:lastValue="Matheus">
                   <w:listItem w:displayText="Null" w:value="Null"/>
                   <w:listItem w:displayText="João" w:value="João"/>
@@ -3948,7 +4026,7 @@
             <w:sdt>
               <w:sdtPr>
                 <w:alias w:val="Status do lançamento"/>
-                <w:id w:val="596390008"/>
+                <w:id w:val="-752099301"/>
                 <w:dropDownList w:lastValue="Feito">
                   <w:listItem w:displayText="Não iniciado" w:value="Não iniciado"/>
                   <w:listItem w:displayText="Fazendo" w:value="Fazendo"/>
@@ -4001,7 +4079,7 @@
             <w:sdt>
               <w:sdtPr>
                 <w:alias w:val="URGENCIA"/>
-                <w:id w:val="-984002743"/>
+                <w:id w:val="1962475244"/>
                 <w:dropDownList w:lastValue="Zero">
                   <w:listItem w:displayText="Zero" w:value="Zero"/>
                   <w:listItem w:displayText="Baixa" w:value="Baixa"/>
@@ -4055,7 +4133,7 @@
             <w:sdt>
               <w:sdtPr>
                 <w:alias w:val="Responsável"/>
-                <w:id w:val="1684065074"/>
+                <w:id w:val="335575765"/>
                 <w:dropDownList w:lastValue="Carlos">
                   <w:listItem w:displayText="Null" w:value="Null"/>
                   <w:listItem w:displayText="João" w:value="João"/>
@@ -4152,7 +4230,7 @@
             <w:sdt>
               <w:sdtPr>
                 <w:alias w:val="Status do lançamento"/>
-                <w:id w:val="531997528"/>
+                <w:id w:val="-816491781"/>
                 <w:dropDownList w:lastValue="Feito">
                   <w:listItem w:displayText="Não iniciado" w:value="Não iniciado"/>
                   <w:listItem w:displayText="Fazendo" w:value="Fazendo"/>
@@ -4205,7 +4283,7 @@
             <w:sdt>
               <w:sdtPr>
                 <w:alias w:val="URGENCIA"/>
-                <w:id w:val="-625260371"/>
+                <w:id w:val="-1973749680"/>
                 <w:dropDownList w:lastValue="Zero">
                   <w:listItem w:displayText="Zero" w:value="Zero"/>
                   <w:listItem w:displayText="Baixa" w:value="Baixa"/>
@@ -4259,7 +4337,7 @@
             <w:sdt>
               <w:sdtPr>
                 <w:alias w:val="Responsável"/>
-                <w:id w:val="290554006"/>
+                <w:id w:val="-1057935303"/>
                 <w:dropDownList w:lastValue="Carlos">
                   <w:listItem w:displayText="Null" w:value="Null"/>
                   <w:listItem w:displayText="João" w:value="João"/>
@@ -4356,7 +4434,7 @@
             <w:sdt>
               <w:sdtPr>
                 <w:alias w:val="Status do lançamento"/>
-                <w:id w:val="-328521229"/>
+                <w:id w:val="-1677010538"/>
                 <w:dropDownList w:lastValue="Feito">
                   <w:listItem w:displayText="Não iniciado" w:value="Não iniciado"/>
                   <w:listItem w:displayText="Fazendo" w:value="Fazendo"/>
@@ -4409,7 +4487,7 @@
             <w:sdt>
               <w:sdtPr>
                 <w:alias w:val="URGENCIA"/>
-                <w:id w:val="-1700420600"/>
+                <w:id w:val="1246057387"/>
                 <w:dropDownList w:lastValue="Zero">
                   <w:listItem w:displayText="Zero" w:value="Zero"/>
                   <w:listItem w:displayText="Baixa" w:value="Baixa"/>
@@ -4463,7 +4541,7 @@
             <w:sdt>
               <w:sdtPr>
                 <w:alias w:val="Responsável"/>
-                <w:id w:val="-1922673285"/>
+                <w:id w:val="1023804702"/>
                 <w:dropDownList w:lastValue="Carlos">
                   <w:listItem w:displayText="Null" w:value="Null"/>
                   <w:listItem w:displayText="João" w:value="João"/>
@@ -4560,7 +4638,7 @@
             <w:sdt>
               <w:sdtPr>
                 <w:alias w:val="Status do lançamento"/>
-                <w:id w:val="1516761711"/>
+                <w:id w:val="168272402"/>
                 <w:dropDownList w:lastValue="Feito">
                   <w:listItem w:displayText="Não iniciado" w:value="Não iniciado"/>
                   <w:listItem w:displayText="Fazendo" w:value="Fazendo"/>
@@ -4613,7 +4691,7 @@
             <w:sdt>
               <w:sdtPr>
                 <w:alias w:val="URGENCIA"/>
-                <w:id w:val="476944401"/>
+                <w:id w:val="-871544908"/>
                 <w:dropDownList w:lastValue="Zero">
                   <w:listItem w:displayText="Zero" w:value="Zero"/>
                   <w:listItem w:displayText="Baixa" w:value="Baixa"/>
@@ -4667,7 +4745,7 @@
             <w:sdt>
               <w:sdtPr>
                 <w:alias w:val="Responsável"/>
-                <w:id w:val="1547154233"/>
+                <w:id w:val="198664924"/>
                 <w:dropDownList w:lastValue="Flávio">
                   <w:listItem w:displayText="Null" w:value="Null"/>
                   <w:listItem w:displayText="João" w:value="João"/>
@@ -4764,7 +4842,7 @@
             <w:sdt>
               <w:sdtPr>
                 <w:alias w:val="Status do lançamento"/>
-                <w:id w:val="-985143306"/>
+                <w:id w:val="1961334681"/>
                 <w:dropDownList w:lastValue="Feito">
                   <w:listItem w:displayText="Não iniciado" w:value="Não iniciado"/>
                   <w:listItem w:displayText="Fazendo" w:value="Fazendo"/>
@@ -4817,7 +4895,7 @@
             <w:sdt>
               <w:sdtPr>
                 <w:alias w:val="URGENCIA"/>
-                <w:id w:val="-1991120939"/>
+                <w:id w:val="955357048"/>
                 <w:dropDownList w:lastValue="Zero">
                   <w:listItem w:displayText="Zero" w:value="Zero"/>
                   <w:listItem w:displayText="Baixa" w:value="Baixa"/>
@@ -4871,7 +4949,7 @@
             <w:sdt>
               <w:sdtPr>
                 <w:alias w:val="Responsável"/>
-                <w:id w:val="-1118787875"/>
+                <w:id w:val="1827690112"/>
                 <w:dropDownList w:lastValue="Flávio">
                   <w:listItem w:displayText="Null" w:value="Null"/>
                   <w:listItem w:displayText="João" w:value="João"/>
@@ -4968,7 +5046,7 @@
             <w:sdt>
               <w:sdtPr>
                 <w:alias w:val="Status do lançamento"/>
-                <w:id w:val="-1877958550"/>
+                <w:id w:val="1068519437"/>
                 <w:dropDownList w:lastValue="Feito">
                   <w:listItem w:displayText="Não iniciado" w:value="Não iniciado"/>
                   <w:listItem w:displayText="Fazendo" w:value="Fazendo"/>
@@ -5021,7 +5099,7 @@
             <w:sdt>
               <w:sdtPr>
                 <w:alias w:val="URGENCIA"/>
-                <w:id w:val="-397757935"/>
+                <w:id w:val="-1746247244"/>
                 <w:dropDownList w:lastValue="Zero">
                   <w:listItem w:displayText="Zero" w:value="Zero"/>
                   <w:listItem w:displayText="Baixa" w:value="Baixa"/>
@@ -5075,7 +5153,7 @@
             <w:sdt>
               <w:sdtPr>
                 <w:alias w:val="Responsável"/>
-                <w:id w:val="849257657"/>
+                <w:id w:val="-499231652"/>
                 <w:dropDownList w:lastValue="Flávio">
                   <w:listItem w:displayText="Null" w:value="Null"/>
                   <w:listItem w:displayText="João" w:value="João"/>
@@ -5172,7 +5250,7 @@
             <w:sdt>
               <w:sdtPr>
                 <w:alias w:val="Status do lançamento"/>
-                <w:id w:val="653206036"/>
+                <w:id w:val="-695283273"/>
                 <w:dropDownList w:lastValue="Feito">
                   <w:listItem w:displayText="Não iniciado" w:value="Não iniciado"/>
                   <w:listItem w:displayText="Fazendo" w:value="Fazendo"/>
@@ -5225,7 +5303,7 @@
             <w:sdt>
               <w:sdtPr>
                 <w:alias w:val="URGENCIA"/>
-                <w:id w:val="-337766253"/>
+                <w:id w:val="-1686255562"/>
                 <w:dropDownList w:lastValue="Zero">
                   <w:listItem w:displayText="Zero" w:value="Zero"/>
                   <w:listItem w:displayText="Baixa" w:value="Baixa"/>
@@ -5279,7 +5357,7 @@
             <w:sdt>
               <w:sdtPr>
                 <w:alias w:val="Responsável"/>
-                <w:id w:val="66964573"/>
+                <w:id w:val="-1281524736"/>
                 <w:dropDownList w:lastValue="João/Carlos">
                   <w:listItem w:displayText="Null" w:value="Null"/>
                   <w:listItem w:displayText="João" w:value="João"/>
@@ -5376,7 +5454,7 @@
             <w:sdt>
               <w:sdtPr>
                 <w:alias w:val="Status do lançamento"/>
-                <w:id w:val="-1488684440"/>
+                <w:id w:val="1457793547"/>
                 <w:dropDownList w:lastValue="Feito">
                   <w:listItem w:displayText="Não iniciado" w:value="Não iniciado"/>
                   <w:listItem w:displayText="Fazendo" w:value="Fazendo"/>
@@ -5429,7 +5507,7 @@
             <w:sdt>
               <w:sdtPr>
                 <w:alias w:val="URGENCIA"/>
-                <w:id w:val="-704707727"/>
+                <w:id w:val="-2053197036"/>
                 <w:dropDownList w:lastValue="Zero">
                   <w:listItem w:displayText="Zero" w:value="Zero"/>
                   <w:listItem w:displayText="Baixa" w:value="Baixa"/>
@@ -5483,7 +5561,7 @@
             <w:sdt>
               <w:sdtPr>
                 <w:alias w:val="Responsável"/>
-                <w:id w:val="1716221875"/>
+                <w:id w:val="367732566"/>
                 <w:dropDownList w:lastValue="João/Carlos">
                   <w:listItem w:displayText="Null" w:value="Null"/>
                   <w:listItem w:displayText="João" w:value="João"/>
@@ -5580,7 +5658,7 @@
             <w:sdt>
               <w:sdtPr>
                 <w:alias w:val="Status do lançamento"/>
-                <w:id w:val="9286308"/>
+                <w:id w:val="-1339203001"/>
                 <w:dropDownList w:lastValue="Feito">
                   <w:listItem w:displayText="Não iniciado" w:value="Não iniciado"/>
                   <w:listItem w:displayText="Fazendo" w:value="Fazendo"/>
@@ -5633,7 +5711,7 @@
             <w:sdt>
               <w:sdtPr>
                 <w:alias w:val="URGENCIA"/>
-                <w:id w:val="-473239749"/>
+                <w:id w:val="-1821729058"/>
                 <w:dropDownList w:lastValue="Zero">
                   <w:listItem w:displayText="Zero" w:value="Zero"/>
                   <w:listItem w:displayText="Baixa" w:value="Baixa"/>
@@ -5687,7 +5765,7 @@
             <w:sdt>
               <w:sdtPr>
                 <w:alias w:val="Responsável"/>
-                <w:id w:val="-1067065495"/>
+                <w:id w:val="1879412492"/>
                 <w:dropDownList w:lastValue="João/Carlos">
                   <w:listItem w:displayText="Null" w:value="Null"/>
                   <w:listItem w:displayText="João" w:value="João"/>
@@ -5784,7 +5862,7 @@
             <w:sdt>
               <w:sdtPr>
                 <w:alias w:val="Status do lançamento"/>
-                <w:id w:val="-1140021924"/>
+                <w:id w:val="1806456063"/>
                 <w:dropDownList w:lastValue="Não iniciado">
                   <w:listItem w:displayText="Não iniciado" w:value="Não iniciado"/>
                   <w:listItem w:displayText="Fazendo" w:value="Fazendo"/>
@@ -5837,7 +5915,7 @@
             <w:sdt>
               <w:sdtPr>
                 <w:alias w:val="URGENCIA"/>
-                <w:id w:val="-1303713452"/>
+                <w:id w:val="1642764535"/>
                 <w:dropDownList w:lastValue="Baixa">
                   <w:listItem w:displayText="Zero" w:value="Zero"/>
                   <w:listItem w:displayText="Baixa" w:value="Baixa"/>
@@ -5891,7 +5969,7 @@
             <w:sdt>
               <w:sdtPr>
                 <w:alias w:val="Responsável"/>
-                <w:id w:val="-373682031"/>
+                <w:id w:val="-1722171340"/>
                 <w:dropDownList w:lastValue="Null">
                   <w:listItem w:displayText="Null" w:value="Null"/>
                   <w:listItem w:displayText="João" w:value="João"/>
@@ -5988,7 +6066,7 @@
             <w:sdt>
               <w:sdtPr>
                 <w:alias w:val="Status do lançamento"/>
-                <w:id w:val="-928085322"/>
+                <w:id w:val="2018392665"/>
                 <w:dropDownList w:lastValue="Não iniciado">
                   <w:listItem w:displayText="Não iniciado" w:value="Não iniciado"/>
                   <w:listItem w:displayText="Fazendo" w:value="Fazendo"/>
@@ -6041,7 +6119,7 @@
             <w:sdt>
               <w:sdtPr>
                 <w:alias w:val="URGENCIA"/>
-                <w:id w:val="625160246"/>
+                <w:id w:val="-723329063"/>
                 <w:dropDownList w:lastValue="Baixa">
                   <w:listItem w:displayText="Zero" w:value="Zero"/>
                   <w:listItem w:displayText="Baixa" w:value="Baixa"/>
@@ -6095,7 +6173,7 @@
             <w:sdt>
               <w:sdtPr>
                 <w:alias w:val="Responsável"/>
-                <w:id w:val="-2018632161"/>
+                <w:id w:val="927845826"/>
                 <w:dropDownList w:lastValue="Null">
                   <w:listItem w:displayText="Null" w:value="Null"/>
                   <w:listItem w:displayText="João" w:value="João"/>
@@ -6192,7 +6270,7 @@
             <w:sdt>
               <w:sdtPr>
                 <w:alias w:val="Status do lançamento"/>
-                <w:id w:val="-33041852"/>
+                <w:id w:val="-1381531161"/>
                 <w:dropDownList w:lastValue="Não iniciado">
                   <w:listItem w:displayText="Não iniciado" w:value="Não iniciado"/>
                   <w:listItem w:displayText="Fazendo" w:value="Fazendo"/>
@@ -6245,7 +6323,7 @@
             <w:sdt>
               <w:sdtPr>
                 <w:alias w:val="URGENCIA"/>
-                <w:id w:val="1286723827"/>
+                <w:id w:val="-61765482"/>
                 <w:dropDownList w:lastValue="Baixa">
                   <w:listItem w:displayText="Zero" w:value="Zero"/>
                   <w:listItem w:displayText="Baixa" w:value="Baixa"/>
@@ -6299,7 +6377,7 @@
             <w:sdt>
               <w:sdtPr>
                 <w:alias w:val="Responsável"/>
-                <w:id w:val="-514375827"/>
+                <w:id w:val="-1862865136"/>
                 <w:dropDownList w:lastValue="Null">
                   <w:listItem w:displayText="Null" w:value="Null"/>
                   <w:listItem w:displayText="João" w:value="João"/>
@@ -6396,7 +6474,7 @@
             <w:sdt>
               <w:sdtPr>
                 <w:alias w:val="Status do lançamento"/>
-                <w:id w:val="-1184698383"/>
+                <w:id w:val="1761779604"/>
                 <w:dropDownList w:lastValue="Não iniciado">
                   <w:listItem w:displayText="Não iniciado" w:value="Não iniciado"/>
                   <w:listItem w:displayText="Fazendo" w:value="Fazendo"/>
@@ -6449,7 +6527,7 @@
             <w:sdt>
               <w:sdtPr>
                 <w:alias w:val="URGENCIA"/>
-                <w:id w:val="1681722864"/>
+                <w:id w:val="333233555"/>
                 <w:dropDownList w:lastValue="Baixa">
                   <w:listItem w:displayText="Zero" w:value="Zero"/>
                   <w:listItem w:displayText="Baixa" w:value="Baixa"/>
@@ -6503,7 +6581,7 @@
             <w:sdt>
               <w:sdtPr>
                 <w:alias w:val="Responsável"/>
-                <w:id w:val="1153631842"/>
+                <w:id w:val="-194857467"/>
                 <w:dropDownList w:lastValue="Null">
                   <w:listItem w:displayText="Null" w:value="Null"/>
                   <w:listItem w:displayText="João" w:value="João"/>
@@ -6600,7 +6678,7 @@
             <w:sdt>
               <w:sdtPr>
                 <w:alias w:val="Status do lançamento"/>
-                <w:id w:val="-991705281"/>
+                <w:id w:val="1954772706"/>
                 <w:dropDownList w:lastValue="Não iniciado">
                   <w:listItem w:displayText="Não iniciado" w:value="Não iniciado"/>
                   <w:listItem w:displayText="Fazendo" w:value="Fazendo"/>
@@ -6653,7 +6731,7 @@
             <w:sdt>
               <w:sdtPr>
                 <w:alias w:val="URGENCIA"/>
-                <w:id w:val="-2028143939"/>
+                <w:id w:val="918334048"/>
                 <w:dropDownList w:lastValue="Baixa">
                   <w:listItem w:displayText="Zero" w:value="Zero"/>
                   <w:listItem w:displayText="Baixa" w:value="Baixa"/>
@@ -6707,7 +6785,7 @@
             <w:sdt>
               <w:sdtPr>
                 <w:alias w:val="Responsável"/>
-                <w:id w:val="-139871618"/>
+                <w:id w:val="-1488360927"/>
                 <w:dropDownList w:lastValue="Null">
                   <w:listItem w:displayText="Null" w:value="Null"/>
                   <w:listItem w:displayText="João" w:value="João"/>
@@ -6804,7 +6882,7 @@
             <w:sdt>
               <w:sdtPr>
                 <w:alias w:val="Status do lançamento"/>
-                <w:id w:val="1425898510"/>
+                <w:id w:val="77409201"/>
                 <w:dropDownList w:lastValue="Não iniciado">
                   <w:listItem w:displayText="Não iniciado" w:value="Não iniciado"/>
                   <w:listItem w:displayText="Fazendo" w:value="Fazendo"/>
@@ -6857,7 +6935,7 @@
             <w:sdt>
               <w:sdtPr>
                 <w:alias w:val="URGENCIA"/>
-                <w:id w:val="1261413528"/>
+                <w:id w:val="-87075781"/>
                 <w:dropDownList w:lastValue="Baixa">
                   <w:listItem w:displayText="Zero" w:value="Zero"/>
                   <w:listItem w:displayText="Baixa" w:value="Baixa"/>
@@ -6911,7 +6989,7 @@
             <w:sdt>
               <w:sdtPr>
                 <w:alias w:val="Responsável"/>
-                <w:id w:val="386659667"/>
+                <w:id w:val="-961829642"/>
                 <w:dropDownList w:lastValue="Null">
                   <w:listItem w:displayText="Null" w:value="Null"/>
                   <w:listItem w:displayText="João" w:value="João"/>
@@ -7008,7 +7086,7 @@
             <w:sdt>
               <w:sdtPr>
                 <w:alias w:val="Status do lançamento"/>
-                <w:id w:val="1046358660"/>
+                <w:id w:val="-302130649"/>
                 <w:dropDownList w:lastValue="Não iniciado">
                   <w:listItem w:displayText="Não iniciado" w:value="Não iniciado"/>
                   <w:listItem w:displayText="Fazendo" w:value="Fazendo"/>
@@ -7061,7 +7139,7 @@
             <w:sdt>
               <w:sdtPr>
                 <w:alias w:val="URGENCIA"/>
-                <w:id w:val="2064823939"/>
+                <w:id w:val="716334630"/>
                 <w:dropDownList w:lastValue="Zero">
                   <w:listItem w:displayText="Zero" w:value="Zero"/>
                   <w:listItem w:displayText="Baixa" w:value="Baixa"/>
@@ -7115,7 +7193,7 @@
             <w:sdt>
               <w:sdtPr>
                 <w:alias w:val="Responsável"/>
-                <w:id w:val="-72387744"/>
+                <w:id w:val="-1420877053"/>
                 <w:dropDownList w:lastValue="Null">
                   <w:listItem w:displayText="Null" w:value="Null"/>
                   <w:listItem w:displayText="João" w:value="João"/>
@@ -7212,7 +7290,7 @@
             <w:sdt>
               <w:sdtPr>
                 <w:alias w:val="Status do lançamento"/>
-                <w:id w:val="1328155141"/>
+                <w:id w:val="-20334168"/>
                 <w:dropDownList w:lastValue="Não iniciado">
                   <w:listItem w:displayText="Não iniciado" w:value="Não iniciado"/>
                   <w:listItem w:displayText="Fazendo" w:value="Fazendo"/>
@@ -7265,7 +7343,7 @@
             <w:sdt>
               <w:sdtPr>
                 <w:alias w:val="URGENCIA"/>
-                <w:id w:val="1057039420"/>
+                <w:id w:val="-291449889"/>
                 <w:dropDownList w:lastValue="Zero">
                   <w:listItem w:displayText="Zero" w:value="Zero"/>
                   <w:listItem w:displayText="Baixa" w:value="Baixa"/>
@@ -7319,7 +7397,7 @@
             <w:sdt>
               <w:sdtPr>
                 <w:alias w:val="Responsável"/>
-                <w:id w:val="68790024"/>
+                <w:id w:val="-1279699285"/>
                 <w:dropDownList w:lastValue="Null">
                   <w:listItem w:displayText="Null" w:value="Null"/>
                   <w:listItem w:displayText="João" w:value="João"/>
@@ -7416,7 +7494,7 @@
             <w:sdt>
               <w:sdtPr>
                 <w:alias w:val="Status do lançamento"/>
-                <w:id w:val="1552719726"/>
+                <w:id w:val="204230417"/>
                 <w:dropDownList w:lastValue="Não iniciado">
                   <w:listItem w:displayText="Não iniciado" w:value="Não iniciado"/>
                   <w:listItem w:displayText="Fazendo" w:value="Fazendo"/>
@@ -7469,7 +7547,7 @@
             <w:sdt>
               <w:sdtPr>
                 <w:alias w:val="URGENCIA"/>
-                <w:id w:val="-1362563661"/>
+                <w:id w:val="1583914326"/>
                 <w:dropDownList w:lastValue="Zero">
                   <w:listItem w:displayText="Zero" w:value="Zero"/>
                   <w:listItem w:displayText="Baixa" w:value="Baixa"/>
@@ -7523,7 +7601,7 @@
             <w:sdt>
               <w:sdtPr>
                 <w:alias w:val="Responsável"/>
-                <w:id w:val="984399738"/>
+                <w:id w:val="-364089571"/>
                 <w:dropDownList w:lastValue="Null">
                   <w:listItem w:displayText="Null" w:value="Null"/>
                   <w:listItem w:displayText="João" w:value="João"/>
@@ -7620,7 +7698,7 @@
             <w:sdt>
               <w:sdtPr>
                 <w:alias w:val="Status do lançamento"/>
-                <w:id w:val="473016098"/>
+                <w:id w:val="-875473211"/>
                 <w:dropDownList w:lastValue="Não iniciado">
                   <w:listItem w:displayText="Não iniciado" w:value="Não iniciado"/>
                   <w:listItem w:displayText="Fazendo" w:value="Fazendo"/>
@@ -7673,7 +7751,7 @@
             <w:sdt>
               <w:sdtPr>
                 <w:alias w:val="URGENCIA"/>
-                <w:id w:val="721911455"/>
+                <w:id w:val="-626577854"/>
                 <w:dropDownList w:lastValue="Zero">
                   <w:listItem w:displayText="Zero" w:value="Zero"/>
                   <w:listItem w:displayText="Baixa" w:value="Baixa"/>
@@ -7727,7 +7805,7 @@
             <w:sdt>
               <w:sdtPr>
                 <w:alias w:val="Responsável"/>
-                <w:id w:val="-1019410709"/>
+                <w:id w:val="1927067278"/>
                 <w:dropDownList w:lastValue="Null">
                   <w:listItem w:displayText="Null" w:value="Null"/>
                   <w:listItem w:displayText="João" w:value="João"/>
@@ -7824,7 +7902,7 @@
             <w:sdt>
               <w:sdtPr>
                 <w:alias w:val="Status do lançamento"/>
-                <w:id w:val="578569464"/>
+                <w:id w:val="-769919845"/>
                 <w:dropDownList w:lastValue="Não iniciado">
                   <w:listItem w:displayText="Não iniciado" w:value="Não iniciado"/>
                   <w:listItem w:displayText="Fazendo" w:value="Fazendo"/>
@@ -7877,7 +7955,7 @@
             <w:sdt>
               <w:sdtPr>
                 <w:alias w:val="URGENCIA"/>
-                <w:id w:val="-1982003830"/>
+                <w:id w:val="964474157"/>
                 <w:dropDownList w:lastValue="Zero">
                   <w:listItem w:displayText="Zero" w:value="Zero"/>
                   <w:listItem w:displayText="Baixa" w:value="Baixa"/>
@@ -7931,7 +8009,7 @@
             <w:sdt>
               <w:sdtPr>
                 <w:alias w:val="Responsável"/>
-                <w:id w:val="-1625267128"/>
+                <w:id w:val="1321210859"/>
                 <w:dropDownList w:lastValue="Null">
                   <w:listItem w:displayText="Null" w:value="Null"/>
                   <w:listItem w:displayText="João" w:value="João"/>
@@ -8028,7 +8106,7 @@
             <w:sdt>
               <w:sdtPr>
                 <w:alias w:val="Status do lançamento"/>
-                <w:id w:val="-1155133907"/>
+                <w:id w:val="1791344080"/>
                 <w:dropDownList w:lastValue="Não iniciado">
                   <w:listItem w:displayText="Não iniciado" w:value="Não iniciado"/>
                   <w:listItem w:displayText="Fazendo" w:value="Fazendo"/>
@@ -8081,7 +8159,7 @@
             <w:sdt>
               <w:sdtPr>
                 <w:alias w:val="URGENCIA"/>
-                <w:id w:val="1502938505"/>
+                <w:id w:val="154449196"/>
                 <w:dropDownList w:lastValue="Zero">
                   <w:listItem w:displayText="Zero" w:value="Zero"/>
                   <w:listItem w:displayText="Baixa" w:value="Baixa"/>
@@ -8135,7 +8213,7 @@
             <w:sdt>
               <w:sdtPr>
                 <w:alias w:val="Responsável"/>
-                <w:id w:val="1965697059"/>
+                <w:id w:val="617207750"/>
                 <w:dropDownList w:lastValue="Null">
                   <w:listItem w:displayText="Null" w:value="Null"/>
                   <w:listItem w:displayText="João" w:value="João"/>
@@ -8232,7 +8310,7 @@
             <w:sdt>
               <w:sdtPr>
                 <w:alias w:val="Status do lançamento"/>
-                <w:id w:val="-1809281206"/>
+                <w:id w:val="1137196781"/>
                 <w:dropDownList w:lastValue="Não iniciado">
                   <w:listItem w:displayText="Não iniciado" w:value="Não iniciado"/>
                   <w:listItem w:displayText="Fazendo" w:value="Fazendo"/>
@@ -8285,7 +8363,7 @@
             <w:sdt>
               <w:sdtPr>
                 <w:alias w:val="URGENCIA"/>
-                <w:id w:val="1305383885"/>
+                <w:id w:val="-43105424"/>
                 <w:dropDownList w:lastValue="Zero">
                   <w:listItem w:displayText="Zero" w:value="Zero"/>
                   <w:listItem w:displayText="Baixa" w:value="Baixa"/>
@@ -8339,7 +8417,7 @@
             <w:sdt>
               <w:sdtPr>
                 <w:alias w:val="Responsável"/>
-                <w:id w:val="-686888762"/>
+                <w:id w:val="-2035378071"/>
                 <w:dropDownList w:lastValue="Null">
                   <w:listItem w:displayText="Null" w:value="Null"/>
                   <w:listItem w:displayText="João" w:value="João"/>
@@ -8436,7 +8514,7 @@
             <w:sdt>
               <w:sdtPr>
                 <w:alias w:val="Status do lançamento"/>
-                <w:id w:val="1117385675"/>
+                <w:id w:val="-231103634"/>
                 <w:dropDownList w:lastValue="Não iniciado">
                   <w:listItem w:displayText="Não iniciado" w:value="Não iniciado"/>
                   <w:listItem w:displayText="Fazendo" w:value="Fazendo"/>
@@ -8489,7 +8567,7 @@
             <w:sdt>
               <w:sdtPr>
                 <w:alias w:val="URGENCIA"/>
-                <w:id w:val="-724117237"/>
+                <w:id w:val="-2072606546"/>
                 <w:dropDownList w:lastValue="Zero">
                   <w:listItem w:displayText="Zero" w:value="Zero"/>
                   <w:listItem w:displayText="Baixa" w:value="Baixa"/>
@@ -8543,7 +8621,7 @@
             <w:sdt>
               <w:sdtPr>
                 <w:alias w:val="Responsável"/>
-                <w:id w:val="787652267"/>
+                <w:id w:val="-560837042"/>
                 <w:dropDownList w:lastValue="Null">
                   <w:listItem w:displayText="Null" w:value="Null"/>
                   <w:listItem w:displayText="João" w:value="João"/>
@@ -8640,7 +8718,7 @@
             <w:sdt>
               <w:sdtPr>
                 <w:alias w:val="Status do lançamento"/>
-                <w:id w:val="1471316814"/>
+                <w:id w:val="122827505"/>
                 <w:dropDownList w:lastValue="Não iniciado">
                   <w:listItem w:displayText="Não iniciado" w:value="Não iniciado"/>
                   <w:listItem w:displayText="Fazendo" w:value="Fazendo"/>
@@ -8693,7 +8771,7 @@
             <w:sdt>
               <w:sdtPr>
                 <w:alias w:val="URGENCIA"/>
-                <w:id w:val="927772529"/>
+                <w:id w:val="-420716780"/>
                 <w:dropDownList w:lastValue="Zero">
                   <w:listItem w:displayText="Zero" w:value="Zero"/>
                   <w:listItem w:displayText="Baixa" w:value="Baixa"/>
@@ -8747,7 +8825,7 @@
             <w:sdt>
               <w:sdtPr>
                 <w:alias w:val="Responsável"/>
-                <w:id w:val="-977239149"/>
+                <w:id w:val="1969238838"/>
                 <w:dropDownList w:lastValue="Null">
                   <w:listItem w:displayText="Null" w:value="Null"/>
                   <w:listItem w:displayText="João" w:value="João"/>
@@ -8844,7 +8922,7 @@
             <w:sdt>
               <w:sdtPr>
                 <w:alias w:val="Status do lançamento"/>
-                <w:id w:val="-356152502"/>
+                <w:id w:val="-1704641811"/>
                 <w:dropDownList w:lastValue="Não iniciado">
                   <w:listItem w:displayText="Não iniciado" w:value="Não iniciado"/>
                   <w:listItem w:displayText="Fazendo" w:value="Fazendo"/>
@@ -8897,7 +8975,7 @@
             <w:sdt>
               <w:sdtPr>
                 <w:alias w:val="URGENCIA"/>
-                <w:id w:val="785754347"/>
+                <w:id w:val="-562734962"/>
                 <w:dropDownList w:lastValue="Zero">
                   <w:listItem w:displayText="Zero" w:value="Zero"/>
                   <w:listItem w:displayText="Baixa" w:value="Baixa"/>
@@ -8951,7 +9029,7 @@
             <w:sdt>
               <w:sdtPr>
                 <w:alias w:val="Responsável"/>
-                <w:id w:val="-1856805278"/>
+                <w:id w:val="1089672709"/>
                 <w:dropDownList w:lastValue="Null">
                   <w:listItem w:displayText="Null" w:value="Null"/>
                   <w:listItem w:displayText="João" w:value="João"/>
@@ -9048,7 +9126,7 @@
             <w:sdt>
               <w:sdtPr>
                 <w:alias w:val="Status do lançamento"/>
-                <w:id w:val="-705869109"/>
+                <w:id w:val="-2054358418"/>
                 <w:dropDownList w:lastValue="Não iniciado">
                   <w:listItem w:displayText="Não iniciado" w:value="Não iniciado"/>
                   <w:listItem w:displayText="Fazendo" w:value="Fazendo"/>
@@ -9101,7 +9179,7 @@
             <w:sdt>
               <w:sdtPr>
                 <w:alias w:val="URGENCIA"/>
-                <w:id w:val="-978644639"/>
+                <w:id w:val="1967833348"/>
                 <w:dropDownList w:lastValue="Zero">
                   <w:listItem w:displayText="Zero" w:value="Zero"/>
                   <w:listItem w:displayText="Baixa" w:value="Baixa"/>
@@ -9155,7 +9233,7 @@
             <w:sdt>
               <w:sdtPr>
                 <w:alias w:val="Responsável"/>
-                <w:id w:val="-1822349703"/>
+                <w:id w:val="1124128284"/>
                 <w:dropDownList w:lastValue="Null">
                   <w:listItem w:displayText="Null" w:value="Null"/>
                   <w:listItem w:displayText="João" w:value="João"/>
@@ -9252,7 +9330,7 @@
             <w:sdt>
               <w:sdtPr>
                 <w:alias w:val="Status do lançamento"/>
-                <w:id w:val="1323615634"/>
+                <w:id w:val="-24873675"/>
                 <w:dropDownList w:lastValue="Não iniciado">
                   <w:listItem w:displayText="Não iniciado" w:value="Não iniciado"/>
                   <w:listItem w:displayText="Fazendo" w:value="Fazendo"/>
@@ -9305,7 +9383,7 @@
             <w:sdt>
               <w:sdtPr>
                 <w:alias w:val="URGENCIA"/>
-                <w:id w:val="1783409650"/>
+                <w:id w:val="434920341"/>
                 <w:dropDownList w:lastValue="Zero">
                   <w:listItem w:displayText="Zero" w:value="Zero"/>
                   <w:listItem w:displayText="Baixa" w:value="Baixa"/>
@@ -9359,7 +9437,7 @@
             <w:sdt>
               <w:sdtPr>
                 <w:alias w:val="Responsável"/>
-                <w:id w:val="287286402"/>
+                <w:id w:val="-1061202907"/>
                 <w:dropDownList w:lastValue="Null">
                   <w:listItem w:displayText="Null" w:value="Null"/>
                   <w:listItem w:displayText="João" w:value="João"/>
@@ -9454,7 +9532,7 @@
             <w:sdt>
               <w:sdtPr>
                 <w:alias w:val="Status do lançamento"/>
-                <w:id w:val="-490816795"/>
+                <w:id w:val="-1839306104"/>
                 <w:dropDownList w:lastValue="Não iniciado">
                   <w:listItem w:displayText="Não iniciado" w:value="Não iniciado"/>
                   <w:listItem w:displayText="Fazendo" w:value="Fazendo"/>
@@ -9507,7 +9585,7 @@
             <w:sdt>
               <w:sdtPr>
                 <w:alias w:val="URGENCIA"/>
-                <w:id w:val="-1813142317"/>
+                <w:id w:val="1133335670"/>
                 <w:dropDownList w:lastValue="Zero">
                   <w:listItem w:displayText="Zero" w:value="Zero"/>
                   <w:listItem w:displayText="Baixa" w:value="Baixa"/>
@@ -9561,7 +9639,7 @@
             <w:sdt>
               <w:sdtPr>
                 <w:alias w:val="Responsável"/>
-                <w:id w:val="-602607967"/>
+                <w:id w:val="-1951097276"/>
                 <w:dropDownList w:lastValue="Null">
                   <w:listItem w:displayText="Null" w:value="Null"/>
                   <w:listItem w:displayText="João" w:value="João"/>
@@ -9709,12 +9787,12 @@
           <wp:inline distB="114300" distT="114300" distL="114300" distR="114300">
             <wp:extent cx="5731200" cy="2832100"/>
             <wp:effectExtent b="0" l="0" r="0" t="0"/>
-            <wp:docPr id="3" name="image3.png"/>
+            <wp:docPr id="3" name="image1.png"/>
             <a:graphic>
               <a:graphicData uri="http://schemas.openxmlformats.org/drawingml/2006/picture">
                 <pic:pic>
                   <pic:nvPicPr>
-                    <pic:cNvPr id="0" name="image3.png"/>
+                    <pic:cNvPr id="0" name="image1.png"/>
                     <pic:cNvPicPr preferRelativeResize="0"/>
                   </pic:nvPicPr>
                   <pic:blipFill>
@@ -9779,12 +9857,12 @@
           <wp:inline distB="114300" distT="114300" distL="114300" distR="114300">
             <wp:extent cx="5731200" cy="2832100"/>
             <wp:effectExtent b="0" l="0" r="0" t="0"/>
-            <wp:docPr id="2" name="image10.png"/>
+            <wp:docPr id="2" name="image7.png"/>
             <a:graphic>
               <a:graphicData uri="http://schemas.openxmlformats.org/drawingml/2006/picture">
                 <pic:pic>
                   <pic:nvPicPr>
-                    <pic:cNvPr id="0" name="image10.png"/>
+                    <pic:cNvPr id="0" name="image7.png"/>
                     <pic:cNvPicPr preferRelativeResize="0"/>
                   </pic:nvPicPr>
                   <pic:blipFill>
@@ -9849,12 +9927,12 @@
           <wp:inline distB="114300" distT="114300" distL="114300" distR="114300">
             <wp:extent cx="5731200" cy="2857500"/>
             <wp:effectExtent b="0" l="0" r="0" t="0"/>
-            <wp:docPr id="6" name="image2.png"/>
+            <wp:docPr id="6" name="image8.png"/>
             <a:graphic>
               <a:graphicData uri="http://schemas.openxmlformats.org/drawingml/2006/picture">
                 <pic:pic>
                   <pic:nvPicPr>
-                    <pic:cNvPr id="0" name="image2.png"/>
+                    <pic:cNvPr id="0" name="image8.png"/>
                     <pic:cNvPicPr preferRelativeResize="0"/>
                   </pic:nvPicPr>
                   <pic:blipFill>
@@ -9884,12 +9962,12 @@
           <wp:inline distB="114300" distT="114300" distL="114300" distR="114300">
             <wp:extent cx="5731200" cy="2946400"/>
             <wp:effectExtent b="0" l="0" r="0" t="0"/>
-            <wp:docPr id="4" name="image5.png"/>
+            <wp:docPr id="4" name="image10.png"/>
             <a:graphic>
               <a:graphicData uri="http://schemas.openxmlformats.org/drawingml/2006/picture">
                 <pic:pic>
                   <pic:nvPicPr>
-                    <pic:cNvPr id="0" name="image5.png"/>
+                    <pic:cNvPr id="0" name="image10.png"/>
                     <pic:cNvPicPr preferRelativeResize="0"/>
                   </pic:nvPicPr>
                   <pic:blipFill>
@@ -9919,12 +9997,12 @@
           <wp:inline distB="114300" distT="114300" distL="114300" distR="114300">
             <wp:extent cx="5731200" cy="2832100"/>
             <wp:effectExtent b="0" l="0" r="0" t="0"/>
-            <wp:docPr id="1" name="image1.png"/>
+            <wp:docPr id="1" name="image2.png"/>
             <a:graphic>
               <a:graphicData uri="http://schemas.openxmlformats.org/drawingml/2006/picture">
                 <pic:pic>
                   <pic:nvPicPr>
-                    <pic:cNvPr id="0" name="image1.png"/>
+                    <pic:cNvPr id="0" name="image2.png"/>
                     <pic:cNvPicPr preferRelativeResize="0"/>
                   </pic:nvPicPr>
                   <pic:blipFill>
@@ -10902,12 +10980,12 @@
           <wp:inline distB="114300" distT="114300" distL="114300" distR="114300">
             <wp:extent cx="5731200" cy="5727700"/>
             <wp:effectExtent b="0" l="0" r="0" t="0"/>
-            <wp:docPr id="8" name="image6.png"/>
+            <wp:docPr id="8" name="image5.png"/>
             <a:graphic>
               <a:graphicData uri="http://schemas.openxmlformats.org/drawingml/2006/picture">
                 <pic:pic>
                   <pic:nvPicPr>
-                    <pic:cNvPr id="0" name="image6.png"/>
+                    <pic:cNvPr id="0" name="image5.png"/>
                     <pic:cNvPicPr preferRelativeResize="0"/>
                   </pic:nvPicPr>
                   <pic:blipFill>

</xml_diff>